<commit_message>
Week 13 build 3
</commit_message>
<xml_diff>
--- a/WDD330 Final Project Proposal.docx
+++ b/WDD330 Final Project Proposal.docx
@@ -1071,19 +1071,8 @@
     <w:p>
       <w:pPr>
         <w:rPr>
-          <w:rFonts w:ascii="Cambria" w:hAnsi="Cambria"/>
-          <w:b/>
-          <w:bCs/>
-          <w:sz w:val="28"/>
-          <w:szCs w:val="28"/>
-          <w:lang w:val="en-US"/>
-        </w:rPr>
-        <w:sectPr>
-          <w:pgSz w:w="16838" w:h="11906" w:orient="landscape"/>
-          <w:pgMar w:top="720" w:right="720" w:bottom="720" w:left="720" w:header="709" w:footer="709" w:gutter="0"/>
-          <w:cols w:space="708"/>
-          <w:docGrid w:linePitch="360"/>
-        </w:sectPr>
+          <w:noProof/>
+        </w:rPr>
       </w:pPr>
       <w:r>
         <w:rPr>
@@ -1137,6 +1126,57 @@
             </a:graphic>
           </wp:inline>
         </w:drawing>
+      </w:r>
+    </w:p>
+    <w:p>
+      <w:pPr>
+        <w:rPr>
+          <w:noProof/>
+        </w:rPr>
+      </w:pPr>
+    </w:p>
+    <w:p>
+      <w:pPr>
+        <w:tabs>
+          <w:tab w:val="left" w:pos="7200"/>
+        </w:tabs>
+        <w:rPr>
+          <w:noProof/>
+        </w:rPr>
+      </w:pPr>
+      <w:r>
+        <w:rPr>
+          <w:noProof/>
+        </w:rPr>
+        <w:tab/>
+      </w:r>
+    </w:p>
+    <w:p>
+      <w:pPr>
+        <w:tabs>
+          <w:tab w:val="left" w:pos="7200"/>
+        </w:tabs>
+        <w:rPr>
+          <w:rFonts w:ascii="Cambria" w:hAnsi="Cambria"/>
+          <w:sz w:val="28"/>
+          <w:szCs w:val="28"/>
+          <w:lang w:val="en-US"/>
+        </w:rPr>
+        <w:sectPr>
+          <w:pgSz w:w="16838" w:h="11906" w:orient="landscape"/>
+          <w:pgMar w:top="720" w:right="720" w:bottom="720" w:left="720" w:header="709" w:footer="709" w:gutter="0"/>
+          <w:cols w:space="708"/>
+          <w:docGrid w:linePitch="360"/>
+        </w:sectPr>
+      </w:pPr>
+      <w:r>
+        <w:rPr>
+          <w:rFonts w:ascii="Cambria" w:hAnsi="Cambria"/>
+          <w:sz w:val="28"/>
+          <w:szCs w:val="28"/>
+          <w:lang w:val="en-US"/>
+        </w:rPr>
+        <w:tab/>
       </w:r>
     </w:p>
     <w:p>

</xml_diff>